<commit_message>
added build notes and some context info
</commit_message>
<xml_diff>
--- a/doc/GraviT User Guide.docx
+++ b/doc/GraviT User Guide.docx
@@ -27,7 +27,13 @@
     </w:p>
     <w:sdt>
       <w:sdtPr>
-        <w:id w:val="-1887175235"/>
+        <w:rPr>
+          <w:rFonts w:asciiTheme="minorHAnsi" w:eastAsiaTheme="minorHAnsi" w:hAnsiTheme="minorHAnsi" w:cstheme="minorBidi"/>
+          <w:color w:val="auto"/>
+          <w:sz w:val="22"/>
+          <w:szCs w:val="22"/>
+        </w:rPr>
+        <w:id w:val="1930542594"/>
         <w:docPartObj>
           <w:docPartGallery w:val="Table of Contents"/>
           <w:docPartUnique/>
@@ -35,13 +41,9 @@
       </w:sdtPr>
       <w:sdtEndPr>
         <w:rPr>
-          <w:rFonts w:asciiTheme="minorHAnsi" w:eastAsiaTheme="minorHAnsi" w:hAnsiTheme="minorHAnsi" w:cstheme="minorBidi"/>
           <w:b/>
           <w:bCs/>
           <w:noProof/>
-          <w:color w:val="auto"/>
-          <w:sz w:val="22"/>
-          <w:szCs w:val="22"/>
         </w:rPr>
       </w:sdtEndPr>
       <w:sdtContent>
@@ -73,7 +75,7 @@
           <w:r>
             <w:fldChar w:fldCharType="separate"/>
           </w:r>
-          <w:hyperlink w:anchor="_Toc465683157" w:history="1">
+          <w:hyperlink w:anchor="_Toc465775074" w:history="1">
             <w:r>
               <w:rPr>
                 <w:rStyle w:val="Hyperlink"/>
@@ -100,7 +102,7 @@
                 <w:noProof/>
                 <w:webHidden/>
               </w:rPr>
-              <w:instrText xml:space="preserve"> PAGEREF _Toc465683157 \h </w:instrText>
+              <w:instrText xml:space="preserve"> PAGEREF _Toc465775074 \h </w:instrText>
             </w:r>
             <w:r>
               <w:rPr>
@@ -142,7 +144,7 @@
               <w:noProof/>
             </w:rPr>
           </w:pPr>
-          <w:hyperlink w:anchor="_Toc465683158" w:history="1">
+          <w:hyperlink w:anchor="_Toc465775075" w:history="1">
             <w:r>
               <w:rPr>
                 <w:rStyle w:val="Hyperlink"/>
@@ -169,7 +171,7 @@
                 <w:noProof/>
                 <w:webHidden/>
               </w:rPr>
-              <w:instrText xml:space="preserve"> PAGEREF _Toc465683158 \h </w:instrText>
+              <w:instrText xml:space="preserve"> PAGEREF _Toc465775075 \h </w:instrText>
             </w:r>
             <w:r>
               <w:rPr>
@@ -211,7 +213,7 @@
               <w:noProof/>
             </w:rPr>
           </w:pPr>
-          <w:hyperlink w:anchor="_Toc465683159" w:history="1">
+          <w:hyperlink w:anchor="_Toc465775076" w:history="1">
             <w:r>
               <w:rPr>
                 <w:rStyle w:val="Hyperlink"/>
@@ -238,7 +240,7 @@
                 <w:noProof/>
                 <w:webHidden/>
               </w:rPr>
-              <w:instrText xml:space="preserve"> PAGEREF _Toc465683159 \h </w:instrText>
+              <w:instrText xml:space="preserve"> PAGEREF _Toc465775076 \h </w:instrText>
             </w:r>
             <w:r>
               <w:rPr>
@@ -280,7 +282,7 @@
               <w:noProof/>
             </w:rPr>
           </w:pPr>
-          <w:hyperlink w:anchor="_Toc465683160" w:history="1">
+          <w:hyperlink w:anchor="_Toc465775077" w:history="1">
             <w:r>
               <w:rPr>
                 <w:rStyle w:val="Hyperlink"/>
@@ -307,7 +309,7 @@
                 <w:noProof/>
                 <w:webHidden/>
               </w:rPr>
-              <w:instrText xml:space="preserve"> PAGEREF _Toc465683160 \h </w:instrText>
+              <w:instrText xml:space="preserve"> PAGEREF _Toc465775077 \h </w:instrText>
             </w:r>
             <w:r>
               <w:rPr>
@@ -349,7 +351,7 @@
               <w:noProof/>
             </w:rPr>
           </w:pPr>
-          <w:hyperlink w:anchor="_Toc465683161" w:history="1">
+          <w:hyperlink w:anchor="_Toc465775078" w:history="1">
             <w:r>
               <w:rPr>
                 <w:rStyle w:val="Hyperlink"/>
@@ -376,7 +378,7 @@
                 <w:noProof/>
                 <w:webHidden/>
               </w:rPr>
-              <w:instrText xml:space="preserve"> PAGEREF _Toc465683161 \h </w:instrText>
+              <w:instrText xml:space="preserve"> PAGEREF _Toc465775078 \h </w:instrText>
             </w:r>
             <w:r>
               <w:rPr>
@@ -418,14 +420,13 @@
               <w:noProof/>
             </w:rPr>
           </w:pPr>
-          <w:hyperlink w:anchor="_Toc465683162" w:history="1">
+          <w:hyperlink w:anchor="_Toc465775079" w:history="1">
             <w:r>
               <w:rPr>
                 <w:rStyle w:val="Hyperlink"/>
-                <w:rFonts w:asciiTheme="majorHAnsi" w:eastAsiaTheme="majorEastAsia" w:hAnsiTheme="majorHAnsi" w:cstheme="majorBidi"/>
-                <w:noProof/>
-              </w:rPr>
-              <w:t>Software Walkthrough</w:t>
+                <w:noProof/>
+              </w:rPr>
+              <w:t>Building GraviT</w:t>
             </w:r>
             <w:r>
               <w:rPr>
@@ -446,7 +447,7 @@
                 <w:noProof/>
                 <w:webHidden/>
               </w:rPr>
-              <w:instrText xml:space="preserve"> PAGEREF _Toc465683162 \h </w:instrText>
+              <w:instrText xml:space="preserve"> PAGEREF _Toc465775079 \h </w:instrText>
             </w:r>
             <w:r>
               <w:rPr>
@@ -488,14 +489,13 @@
               <w:noProof/>
             </w:rPr>
           </w:pPr>
-          <w:hyperlink w:anchor="_Toc465683163" w:history="1">
+          <w:hyperlink w:anchor="_Toc465775080" w:history="1">
             <w:r>
               <w:rPr>
                 <w:rStyle w:val="Hyperlink"/>
-                <w:rFonts w:asciiTheme="majorHAnsi" w:eastAsiaTheme="majorEastAsia" w:hAnsiTheme="majorHAnsi" w:cstheme="majorBidi"/>
-                <w:noProof/>
-              </w:rPr>
-              <w:t>Applications</w:t>
+                <w:noProof/>
+              </w:rPr>
+              <w:t>Download</w:t>
             </w:r>
             <w:r>
               <w:rPr>
@@ -516,7 +516,7 @@
                 <w:noProof/>
                 <w:webHidden/>
               </w:rPr>
-              <w:instrText xml:space="preserve"> PAGEREF _Toc465683163 \h </w:instrText>
+              <w:instrText xml:space="preserve"> PAGEREF _Toc465775080 \h </w:instrText>
             </w:r>
             <w:r>
               <w:rPr>
@@ -558,11 +558,217 @@
               <w:noProof/>
             </w:rPr>
           </w:pPr>
-          <w:hyperlink w:anchor="_Toc465683164" w:history="1">
+          <w:hyperlink w:anchor="_Toc465775081" w:history="1">
             <w:r>
               <w:rPr>
                 <w:rStyle w:val="Hyperlink"/>
-                <w:rFonts w:asciiTheme="majorHAnsi" w:eastAsiaTheme="majorEastAsia" w:hAnsiTheme="majorHAnsi" w:cstheme="majorBidi"/>
+                <w:noProof/>
+              </w:rPr>
+              <w:t>Building GraviT</w:t>
+            </w:r>
+            <w:r>
+              <w:rPr>
+                <w:noProof/>
+                <w:webHidden/>
+              </w:rPr>
+              <w:tab/>
+            </w:r>
+            <w:r>
+              <w:rPr>
+                <w:noProof/>
+                <w:webHidden/>
+              </w:rPr>
+              <w:fldChar w:fldCharType="begin"/>
+            </w:r>
+            <w:r>
+              <w:rPr>
+                <w:noProof/>
+                <w:webHidden/>
+              </w:rPr>
+              <w:instrText xml:space="preserve"> PAGEREF _Toc465775081 \h </w:instrText>
+            </w:r>
+            <w:r>
+              <w:rPr>
+                <w:noProof/>
+                <w:webHidden/>
+              </w:rPr>
+            </w:r>
+            <w:r>
+              <w:rPr>
+                <w:noProof/>
+                <w:webHidden/>
+              </w:rPr>
+              <w:fldChar w:fldCharType="separate"/>
+            </w:r>
+            <w:r>
+              <w:rPr>
+                <w:noProof/>
+                <w:webHidden/>
+              </w:rPr>
+              <w:t>5</w:t>
+            </w:r>
+            <w:r>
+              <w:rPr>
+                <w:noProof/>
+                <w:webHidden/>
+              </w:rPr>
+              <w:fldChar w:fldCharType="end"/>
+            </w:r>
+          </w:hyperlink>
+        </w:p>
+        <w:p>
+          <w:pPr>
+            <w:pStyle w:val="TOC1"/>
+            <w:tabs>
+              <w:tab w:val="right" w:leader="dot" w:pos="9350"/>
+            </w:tabs>
+            <w:rPr>
+              <w:rFonts w:eastAsiaTheme="minorEastAsia"/>
+              <w:noProof/>
+            </w:rPr>
+          </w:pPr>
+          <w:hyperlink w:anchor="_Toc465775082" w:history="1">
+            <w:r>
+              <w:rPr>
+                <w:rStyle w:val="Hyperlink"/>
+                <w:noProof/>
+              </w:rPr>
+              <w:t>Software Walkthrough</w:t>
+            </w:r>
+            <w:r>
+              <w:rPr>
+                <w:noProof/>
+                <w:webHidden/>
+              </w:rPr>
+              <w:tab/>
+            </w:r>
+            <w:r>
+              <w:rPr>
+                <w:noProof/>
+                <w:webHidden/>
+              </w:rPr>
+              <w:fldChar w:fldCharType="begin"/>
+            </w:r>
+            <w:r>
+              <w:rPr>
+                <w:noProof/>
+                <w:webHidden/>
+              </w:rPr>
+              <w:instrText xml:space="preserve"> PAGEREF _Toc465775082 \h </w:instrText>
+            </w:r>
+            <w:r>
+              <w:rPr>
+                <w:noProof/>
+                <w:webHidden/>
+              </w:rPr>
+            </w:r>
+            <w:r>
+              <w:rPr>
+                <w:noProof/>
+                <w:webHidden/>
+              </w:rPr>
+              <w:fldChar w:fldCharType="separate"/>
+            </w:r>
+            <w:r>
+              <w:rPr>
+                <w:noProof/>
+                <w:webHidden/>
+              </w:rPr>
+              <w:t>6</w:t>
+            </w:r>
+            <w:r>
+              <w:rPr>
+                <w:noProof/>
+                <w:webHidden/>
+              </w:rPr>
+              <w:fldChar w:fldCharType="end"/>
+            </w:r>
+          </w:hyperlink>
+        </w:p>
+        <w:p>
+          <w:pPr>
+            <w:pStyle w:val="TOC2"/>
+            <w:tabs>
+              <w:tab w:val="right" w:leader="dot" w:pos="9350"/>
+            </w:tabs>
+            <w:rPr>
+              <w:rFonts w:eastAsiaTheme="minorEastAsia"/>
+              <w:noProof/>
+            </w:rPr>
+          </w:pPr>
+          <w:hyperlink w:anchor="_Toc465775083" w:history="1">
+            <w:r>
+              <w:rPr>
+                <w:rStyle w:val="Hyperlink"/>
+                <w:noProof/>
+              </w:rPr>
+              <w:t>Applications</w:t>
+            </w:r>
+            <w:r>
+              <w:rPr>
+                <w:noProof/>
+                <w:webHidden/>
+              </w:rPr>
+              <w:tab/>
+            </w:r>
+            <w:r>
+              <w:rPr>
+                <w:noProof/>
+                <w:webHidden/>
+              </w:rPr>
+              <w:fldChar w:fldCharType="begin"/>
+            </w:r>
+            <w:r>
+              <w:rPr>
+                <w:noProof/>
+                <w:webHidden/>
+              </w:rPr>
+              <w:instrText xml:space="preserve"> PAGEREF _Toc465775083 \h </w:instrText>
+            </w:r>
+            <w:r>
+              <w:rPr>
+                <w:noProof/>
+                <w:webHidden/>
+              </w:rPr>
+            </w:r>
+            <w:r>
+              <w:rPr>
+                <w:noProof/>
+                <w:webHidden/>
+              </w:rPr>
+              <w:fldChar w:fldCharType="separate"/>
+            </w:r>
+            <w:r>
+              <w:rPr>
+                <w:noProof/>
+                <w:webHidden/>
+              </w:rPr>
+              <w:t>6</w:t>
+            </w:r>
+            <w:r>
+              <w:rPr>
+                <w:noProof/>
+                <w:webHidden/>
+              </w:rPr>
+              <w:fldChar w:fldCharType="end"/>
+            </w:r>
+          </w:hyperlink>
+        </w:p>
+        <w:p>
+          <w:pPr>
+            <w:pStyle w:val="TOC2"/>
+            <w:tabs>
+              <w:tab w:val="right" w:leader="dot" w:pos="9350"/>
+            </w:tabs>
+            <w:rPr>
+              <w:rFonts w:eastAsiaTheme="minorEastAsia"/>
+              <w:noProof/>
+            </w:rPr>
+          </w:pPr>
+          <w:hyperlink w:anchor="_Toc465775084" w:history="1">
+            <w:r>
+              <w:rPr>
+                <w:rStyle w:val="Hyperlink"/>
                 <w:noProof/>
               </w:rPr>
               <w:t>Tracer Framework</w:t>
@@ -586,7 +792,7 @@
                 <w:noProof/>
                 <w:webHidden/>
               </w:rPr>
-              <w:instrText xml:space="preserve"> PAGEREF _Toc465683164 \h </w:instrText>
+              <w:instrText xml:space="preserve"> PAGEREF _Toc465775084 \h </w:instrText>
             </w:r>
             <w:r>
               <w:rPr>
@@ -606,7 +812,7 @@
                 <w:noProof/>
                 <w:webHidden/>
               </w:rPr>
-              <w:t>6</w:t>
+              <w:t>8</w:t>
             </w:r>
             <w:r>
               <w:rPr>
@@ -628,11 +834,10 @@
               <w:noProof/>
             </w:rPr>
           </w:pPr>
-          <w:hyperlink w:anchor="_Toc465683165" w:history="1">
+          <w:hyperlink w:anchor="_Toc465775085" w:history="1">
             <w:r>
               <w:rPr>
                 <w:rStyle w:val="Hyperlink"/>
-                <w:rFonts w:asciiTheme="majorHAnsi" w:eastAsiaTheme="majorEastAsia" w:hAnsiTheme="majorHAnsi" w:cstheme="majorBidi"/>
                 <w:noProof/>
               </w:rPr>
               <w:t>Tracer Initialization (calling the constructor does what?)</w:t>
@@ -656,7 +861,7 @@
                 <w:noProof/>
                 <w:webHidden/>
               </w:rPr>
-              <w:instrText xml:space="preserve"> PAGEREF _Toc465683165 \h </w:instrText>
+              <w:instrText xml:space="preserve"> PAGEREF _Toc465775085 \h </w:instrText>
             </w:r>
             <w:r>
               <w:rPr>
@@ -676,7 +881,7 @@
                 <w:noProof/>
                 <w:webHidden/>
               </w:rPr>
-              <w:t>6</w:t>
+              <w:t>8</w:t>
             </w:r>
             <w:r>
               <w:rPr>
@@ -698,11 +903,10 @@
               <w:noProof/>
             </w:rPr>
           </w:pPr>
-          <w:hyperlink w:anchor="_Toc465683166" w:history="1">
+          <w:hyperlink w:anchor="_Toc465775086" w:history="1">
             <w:r>
               <w:rPr>
                 <w:rStyle w:val="Hyperlink"/>
-                <w:rFonts w:asciiTheme="majorHAnsi" w:eastAsiaTheme="majorEastAsia" w:hAnsiTheme="majorHAnsi" w:cstheme="majorBidi"/>
                 <w:noProof/>
               </w:rPr>
               <w:t>Tracer Execution.</w:t>
@@ -726,7 +930,7 @@
                 <w:noProof/>
                 <w:webHidden/>
               </w:rPr>
-              <w:instrText xml:space="preserve"> PAGEREF _Toc465683166 \h </w:instrText>
+              <w:instrText xml:space="preserve"> PAGEREF _Toc465775086 \h </w:instrText>
             </w:r>
             <w:r>
               <w:rPr>
@@ -746,7 +950,76 @@
                 <w:noProof/>
                 <w:webHidden/>
               </w:rPr>
-              <w:t>7</w:t>
+              <w:t>8</w:t>
+            </w:r>
+            <w:r>
+              <w:rPr>
+                <w:noProof/>
+                <w:webHidden/>
+              </w:rPr>
+              <w:fldChar w:fldCharType="end"/>
+            </w:r>
+          </w:hyperlink>
+        </w:p>
+        <w:p>
+          <w:pPr>
+            <w:pStyle w:val="TOC2"/>
+            <w:tabs>
+              <w:tab w:val="right" w:leader="dot" w:pos="9350"/>
+            </w:tabs>
+            <w:rPr>
+              <w:rFonts w:eastAsiaTheme="minorEastAsia"/>
+              <w:noProof/>
+            </w:rPr>
+          </w:pPr>
+          <w:hyperlink w:anchor="_Toc465775087" w:history="1">
+            <w:r>
+              <w:rPr>
+                <w:rStyle w:val="Hyperlink"/>
+                <w:noProof/>
+              </w:rPr>
+              <w:t>The Application Context</w:t>
+            </w:r>
+            <w:r>
+              <w:rPr>
+                <w:noProof/>
+                <w:webHidden/>
+              </w:rPr>
+              <w:tab/>
+            </w:r>
+            <w:r>
+              <w:rPr>
+                <w:noProof/>
+                <w:webHidden/>
+              </w:rPr>
+              <w:fldChar w:fldCharType="begin"/>
+            </w:r>
+            <w:r>
+              <w:rPr>
+                <w:noProof/>
+                <w:webHidden/>
+              </w:rPr>
+              <w:instrText xml:space="preserve"> PAGEREF _Toc465775087 \h </w:instrText>
+            </w:r>
+            <w:r>
+              <w:rPr>
+                <w:noProof/>
+                <w:webHidden/>
+              </w:rPr>
+            </w:r>
+            <w:r>
+              <w:rPr>
+                <w:noProof/>
+                <w:webHidden/>
+              </w:rPr>
+              <w:fldChar w:fldCharType="separate"/>
+            </w:r>
+            <w:r>
+              <w:rPr>
+                <w:noProof/>
+                <w:webHidden/>
+              </w:rPr>
+              <w:t>9</w:t>
             </w:r>
             <w:r>
               <w:rPr>
@@ -773,7 +1046,7 @@
       <w:pPr>
         <w:pStyle w:val="Heading1"/>
       </w:pPr>
-      <w:bookmarkStart w:id="0" w:name="_Toc465683157"/>
+      <w:bookmarkStart w:id="0" w:name="_Toc465775074"/>
       <w:r>
         <w:t>Overview</w:t>
       </w:r>
@@ -951,6 +1224,7 @@
           <w:sz w:val="24"/>
           <w:szCs w:val="24"/>
         </w:rPr>
+        <w:lastRenderedPageBreak/>
         <w:t>GraviT</w:t>
       </w:r>
       <w:proofErr w:type="spellEnd"/>
@@ -987,7 +1261,6 @@
         </w:numPr>
       </w:pPr>
       <w:r>
-        <w:lastRenderedPageBreak/>
         <w:t>GVT-Render, for ray-tracing geometric surfaces</w:t>
       </w:r>
     </w:p>
@@ -1039,7 +1312,7 @@
       <w:pPr>
         <w:pStyle w:val="Heading2"/>
       </w:pPr>
-      <w:bookmarkStart w:id="1" w:name="_Toc465683158"/>
+      <w:bookmarkStart w:id="1" w:name="_Toc465775075"/>
       <w:r>
         <w:t>Engines</w:t>
       </w:r>
@@ -1266,7 +1539,7 @@
       <w:pPr>
         <w:pStyle w:val="Heading2"/>
       </w:pPr>
-      <w:bookmarkStart w:id="2" w:name="_Toc465683159"/>
+      <w:bookmarkStart w:id="2" w:name="_Toc465775076"/>
       <w:r>
         <w:t>Interfaces</w:t>
       </w:r>
@@ -1422,7 +1695,15 @@
           <w:sz w:val="24"/>
           <w:szCs w:val="24"/>
         </w:rPr>
-        <w:t xml:space="preserve"> interface meets the OpenGL 1.x standards, which is used by multiple visualization tools, and thus allows them to use </w:t>
+        <w:t xml:space="preserve"> interface meets the OpenGL 1.x standards, which is used by </w:t>
+      </w:r>
+      <w:r>
+        <w:rPr>
+          <w:sz w:val="24"/>
+          <w:szCs w:val="24"/>
+        </w:rPr>
+        <w:lastRenderedPageBreak/>
+        <w:t xml:space="preserve">multiple visualization tools, and thus allows them to use </w:t>
       </w:r>
       <w:proofErr w:type="spellStart"/>
       <w:r>
@@ -1483,7 +1764,6 @@
           <w:sz w:val="24"/>
           <w:szCs w:val="24"/>
         </w:rPr>
-        <w:lastRenderedPageBreak/>
         <w:t>GraviT’s</w:t>
       </w:r>
       <w:proofErr w:type="spellEnd"/>
@@ -1534,7 +1814,7 @@
       <w:pPr>
         <w:pStyle w:val="Heading2"/>
       </w:pPr>
-      <w:bookmarkStart w:id="3" w:name="_Toc465683160"/>
+      <w:bookmarkStart w:id="3" w:name="_Toc465775077"/>
       <w:r>
         <w:t>Data Model</w:t>
       </w:r>
@@ -1638,7 +1918,7 @@
       <w:pPr>
         <w:pStyle w:val="Heading2"/>
       </w:pPr>
-      <w:bookmarkStart w:id="4" w:name="_Toc465683161"/>
+      <w:bookmarkStart w:id="4" w:name="_Toc465775078"/>
       <w:r>
         <w:t>Scheduler</w:t>
       </w:r>
@@ -1777,7 +2057,7 @@
         </w:rPr>
         <w:lastRenderedPageBreak/>
         <w:drawing>
-          <wp:inline distT="0" distB="0" distL="0" distR="0" wp14:anchorId="3821C7A0" wp14:editId="02F42988">
+          <wp:inline distT="0" distB="0" distL="0" distR="0" wp14:anchorId="3431FFDB" wp14:editId="7D315643">
             <wp:extent cx="5943600" cy="3636985"/>
             <wp:effectExtent l="0" t="0" r="0" b="1905"/>
             <wp:docPr id="1" name="Picture 1"/>
@@ -1891,12 +2171,6 @@
           <w:sz w:val="24"/>
           <w:szCs w:val="24"/>
         </w:rPr>
-      </w:r>
-      <w:r>
-        <w:rPr>
-          <w:sz w:val="24"/>
-          <w:szCs w:val="24"/>
-        </w:rPr>
         <w:instrText xml:space="preserve"> \* MERGEFORMAT </w:instrText>
       </w:r>
       <w:r>
@@ -1904,6 +2178,12 @@
           <w:sz w:val="24"/>
           <w:szCs w:val="24"/>
         </w:rPr>
+      </w:r>
+      <w:r>
+        <w:rPr>
+          <w:sz w:val="24"/>
+          <w:szCs w:val="24"/>
+        </w:rPr>
         <w:fldChar w:fldCharType="separate"/>
       </w:r>
       <w:r>
@@ -1999,29 +2279,1055 @@
     </w:p>
     <w:p>
       <w:pPr>
-        <w:keepNext/>
-        <w:keepLines/>
-        <w:spacing w:before="240" w:after="0"/>
-        <w:outlineLvl w:val="0"/>
-        <w:rPr>
-          <w:rFonts w:asciiTheme="majorHAnsi" w:eastAsiaTheme="majorEastAsia" w:hAnsiTheme="majorHAnsi" w:cstheme="majorBidi"/>
-          <w:color w:val="2E74B5" w:themeColor="accent1" w:themeShade="BF"/>
-          <w:sz w:val="32"/>
-          <w:szCs w:val="32"/>
-        </w:rPr>
-      </w:pPr>
-      <w:bookmarkStart w:id="6" w:name="_Toc465683162"/>
-      <w:r>
-        <w:rPr>
-          <w:rFonts w:asciiTheme="majorHAnsi" w:eastAsiaTheme="majorEastAsia" w:hAnsiTheme="majorHAnsi" w:cstheme="majorBidi"/>
-          <w:color w:val="2E74B5" w:themeColor="accent1" w:themeShade="BF"/>
-          <w:sz w:val="32"/>
-          <w:szCs w:val="32"/>
-        </w:rPr>
+        <w:pStyle w:val="Heading1"/>
+      </w:pPr>
+      <w:bookmarkStart w:id="6" w:name="_Toc465775079"/>
+      <w:r>
         <w:lastRenderedPageBreak/>
+        <w:t xml:space="preserve">Building </w:t>
+      </w:r>
+      <w:proofErr w:type="spellStart"/>
+      <w:r>
+        <w:t>GraviT</w:t>
+      </w:r>
+      <w:bookmarkEnd w:id="6"/>
+      <w:proofErr w:type="spellEnd"/>
+    </w:p>
+    <w:p>
+      <w:pPr>
+        <w:pStyle w:val="Heading2"/>
+      </w:pPr>
+      <w:bookmarkStart w:id="7" w:name="_Toc465775080"/>
+      <w:r>
+        <w:t>Download</w:t>
+      </w:r>
+      <w:bookmarkEnd w:id="7"/>
+    </w:p>
+    <w:p>
+      <w:pPr>
+        <w:spacing w:line="240" w:lineRule="auto"/>
+        <w:rPr>
+          <w:sz w:val="24"/>
+          <w:szCs w:val="24"/>
+        </w:rPr>
+      </w:pPr>
+      <w:r>
+        <w:rPr>
+          <w:sz w:val="24"/>
+          <w:szCs w:val="24"/>
+        </w:rPr>
+        <w:t>The first thing you need to do is download the distribution. Clone the repository from &lt;</w:t>
+      </w:r>
+      <w:r>
+        <w:rPr>
+          <w:sz w:val="24"/>
+          <w:szCs w:val="24"/>
+        </w:rPr>
+        <w:t>https:/</w:t>
+      </w:r>
+      <w:r>
+        <w:rPr>
+          <w:sz w:val="24"/>
+          <w:szCs w:val="24"/>
+        </w:rPr>
+        <w:t>/gitlab.tacc.utexas.edu/SVT/GraviT</w:t>
+      </w:r>
+      <w:r>
+        <w:rPr>
+          <w:sz w:val="24"/>
+          <w:szCs w:val="24"/>
+        </w:rPr>
+        <w:t>.</w:t>
+      </w:r>
+      <w:commentRangeStart w:id="8"/>
+      <w:r>
+        <w:rPr>
+          <w:sz w:val="24"/>
+          <w:szCs w:val="24"/>
+        </w:rPr>
+        <w:t>git</w:t>
+      </w:r>
+      <w:commentRangeEnd w:id="8"/>
+      <w:r>
+        <w:rPr>
+          <w:rStyle w:val="CommentReference"/>
+          <w:rFonts w:eastAsiaTheme="minorEastAsia"/>
+        </w:rPr>
+        <w:commentReference w:id="8"/>
+      </w:r>
+      <w:r>
+        <w:rPr>
+          <w:sz w:val="24"/>
+          <w:szCs w:val="24"/>
+        </w:rPr>
+        <w:t xml:space="preserve">&gt;. Once you download the code you will have a directory structure that looks </w:t>
+      </w:r>
+      <w:r>
+        <w:rPr>
+          <w:sz w:val="24"/>
+          <w:szCs w:val="24"/>
+        </w:rPr>
+        <w:t xml:space="preserve">something </w:t>
+      </w:r>
+      <w:r>
+        <w:rPr>
+          <w:sz w:val="24"/>
+          <w:szCs w:val="24"/>
+        </w:rPr>
+        <w:t>like this:</w:t>
+      </w:r>
+    </w:p>
+    <w:p>
+      <w:pPr>
+        <w:spacing w:after="0" w:line="240" w:lineRule="auto"/>
+        <w:rPr>
+          <w:color w:val="33CC33"/>
+          <w:sz w:val="24"/>
+          <w:szCs w:val="24"/>
+        </w:rPr>
+      </w:pPr>
+      <w:proofErr w:type="spellStart"/>
+      <w:proofErr w:type="gramStart"/>
+      <w:r>
+        <w:rPr>
+          <w:color w:val="33CC33"/>
+          <w:sz w:val="24"/>
+          <w:szCs w:val="24"/>
+        </w:rPr>
+        <w:t>gravit</w:t>
+      </w:r>
+      <w:proofErr w:type="spellEnd"/>
+      <w:proofErr w:type="gramEnd"/>
+    </w:p>
+    <w:p>
+      <w:pPr>
+        <w:spacing w:after="0" w:line="240" w:lineRule="auto"/>
+        <w:rPr>
+          <w:sz w:val="24"/>
+          <w:szCs w:val="24"/>
+        </w:rPr>
+      </w:pPr>
+      <w:r>
+        <w:rPr>
+          <w:sz w:val="24"/>
+          <w:szCs w:val="24"/>
+        </w:rPr>
+        <w:tab/>
+      </w:r>
+      <w:proofErr w:type="spellStart"/>
+      <w:r>
+        <w:rPr>
+          <w:color w:val="33CC33"/>
+          <w:sz w:val="24"/>
+          <w:szCs w:val="24"/>
+        </w:rPr>
+        <w:t>CMake</w:t>
+      </w:r>
+      <w:proofErr w:type="spellEnd"/>
+      <w:r>
+        <w:rPr>
+          <w:color w:val="33CC33"/>
+          <w:sz w:val="24"/>
+          <w:szCs w:val="24"/>
+        </w:rPr>
+        <w:t xml:space="preserve"> – </w:t>
+      </w:r>
+      <w:proofErr w:type="spellStart"/>
+      <w:r>
+        <w:rPr>
+          <w:sz w:val="24"/>
+          <w:szCs w:val="24"/>
+        </w:rPr>
+        <w:t>Cmake</w:t>
+      </w:r>
+      <w:proofErr w:type="spellEnd"/>
+      <w:r>
+        <w:rPr>
+          <w:sz w:val="24"/>
+          <w:szCs w:val="24"/>
+        </w:rPr>
+        <w:t xml:space="preserve"> files to find and configure required packages</w:t>
+      </w:r>
+    </w:p>
+    <w:p>
+      <w:pPr>
+        <w:spacing w:after="0" w:line="240" w:lineRule="auto"/>
+        <w:rPr>
+          <w:sz w:val="24"/>
+          <w:szCs w:val="24"/>
+        </w:rPr>
+      </w:pPr>
+      <w:r>
+        <w:rPr>
+          <w:color w:val="33CC33"/>
+          <w:sz w:val="24"/>
+          <w:szCs w:val="24"/>
+        </w:rPr>
+        <w:tab/>
+      </w:r>
+      <w:proofErr w:type="gramStart"/>
+      <w:r>
+        <w:rPr>
+          <w:color w:val="33CC33"/>
+          <w:sz w:val="24"/>
+          <w:szCs w:val="24"/>
+        </w:rPr>
+        <w:t>data</w:t>
+      </w:r>
+      <w:proofErr w:type="gramEnd"/>
+      <w:r>
+        <w:rPr>
+          <w:color w:val="33CC33"/>
+          <w:sz w:val="24"/>
+          <w:szCs w:val="24"/>
+        </w:rPr>
+        <w:t xml:space="preserve"> – </w:t>
+      </w:r>
+      <w:r>
+        <w:rPr>
+          <w:sz w:val="24"/>
+          <w:szCs w:val="24"/>
+        </w:rPr>
+        <w:t>Sample input data</w:t>
+      </w:r>
+    </w:p>
+    <w:p>
+      <w:pPr>
+        <w:spacing w:after="0" w:line="240" w:lineRule="auto"/>
+        <w:rPr>
+          <w:sz w:val="24"/>
+          <w:szCs w:val="24"/>
+        </w:rPr>
+      </w:pPr>
+      <w:r>
+        <w:rPr>
+          <w:color w:val="33CC33"/>
+          <w:sz w:val="24"/>
+          <w:szCs w:val="24"/>
+        </w:rPr>
+        <w:tab/>
+      </w:r>
+      <w:proofErr w:type="gramStart"/>
+      <w:r>
+        <w:rPr>
+          <w:color w:val="33CC33"/>
+          <w:sz w:val="24"/>
+          <w:szCs w:val="24"/>
+        </w:rPr>
+        <w:t>doc</w:t>
+      </w:r>
+      <w:proofErr w:type="gramEnd"/>
+      <w:r>
+        <w:rPr>
+          <w:color w:val="33CC33"/>
+          <w:sz w:val="24"/>
+          <w:szCs w:val="24"/>
+        </w:rPr>
+        <w:t xml:space="preserve"> - </w:t>
+      </w:r>
+      <w:r>
+        <w:rPr>
+          <w:sz w:val="24"/>
+          <w:szCs w:val="24"/>
+        </w:rPr>
+        <w:t>Documentation</w:t>
+      </w:r>
+    </w:p>
+    <w:p>
+      <w:pPr>
+        <w:spacing w:after="0" w:line="240" w:lineRule="auto"/>
+        <w:rPr>
+          <w:sz w:val="24"/>
+          <w:szCs w:val="24"/>
+        </w:rPr>
+      </w:pPr>
+      <w:r>
+        <w:rPr>
+          <w:color w:val="33CC33"/>
+          <w:sz w:val="24"/>
+          <w:szCs w:val="24"/>
+        </w:rPr>
+        <w:tab/>
+      </w:r>
+      <w:proofErr w:type="spellStart"/>
+      <w:proofErr w:type="gramStart"/>
+      <w:r>
+        <w:rPr>
+          <w:color w:val="33CC33"/>
+          <w:sz w:val="24"/>
+          <w:szCs w:val="24"/>
+        </w:rPr>
+        <w:t>src</w:t>
+      </w:r>
+      <w:proofErr w:type="spellEnd"/>
+      <w:proofErr w:type="gramEnd"/>
+      <w:r>
+        <w:rPr>
+          <w:color w:val="33CC33"/>
+          <w:sz w:val="24"/>
+          <w:szCs w:val="24"/>
+        </w:rPr>
+        <w:t xml:space="preserve"> – </w:t>
+      </w:r>
+      <w:proofErr w:type="spellStart"/>
+      <w:r>
+        <w:rPr>
+          <w:sz w:val="24"/>
+          <w:szCs w:val="24"/>
+        </w:rPr>
+        <w:t>GraviT</w:t>
+      </w:r>
+      <w:proofErr w:type="spellEnd"/>
+      <w:r>
+        <w:rPr>
+          <w:sz w:val="24"/>
+          <w:szCs w:val="24"/>
+        </w:rPr>
+        <w:t xml:space="preserve"> source code</w:t>
+      </w:r>
+    </w:p>
+    <w:p>
+      <w:pPr>
+        <w:spacing w:after="0" w:line="240" w:lineRule="auto"/>
+        <w:rPr>
+          <w:sz w:val="24"/>
+          <w:szCs w:val="24"/>
+        </w:rPr>
+      </w:pPr>
+      <w:r>
+        <w:rPr>
+          <w:color w:val="33CC33"/>
+          <w:sz w:val="24"/>
+          <w:szCs w:val="24"/>
+        </w:rPr>
+        <w:tab/>
+      </w:r>
+      <w:proofErr w:type="gramStart"/>
+      <w:r>
+        <w:rPr>
+          <w:color w:val="33CC33"/>
+          <w:sz w:val="24"/>
+          <w:szCs w:val="24"/>
+        </w:rPr>
+        <w:t>third-party</w:t>
+      </w:r>
+      <w:proofErr w:type="gramEnd"/>
+      <w:r>
+        <w:rPr>
+          <w:color w:val="33CC33"/>
+          <w:sz w:val="24"/>
+          <w:szCs w:val="24"/>
+        </w:rPr>
+        <w:t xml:space="preserve"> – </w:t>
+      </w:r>
+      <w:r>
+        <w:rPr>
+          <w:sz w:val="24"/>
+          <w:szCs w:val="24"/>
+        </w:rPr>
+        <w:t>Third party software source</w:t>
+      </w:r>
+    </w:p>
+    <w:p>
+      <w:pPr>
+        <w:spacing w:after="0" w:line="240" w:lineRule="auto"/>
+        <w:rPr>
+          <w:sz w:val="24"/>
+          <w:szCs w:val="24"/>
+        </w:rPr>
+      </w:pPr>
+      <w:r>
+        <w:rPr>
+          <w:sz w:val="24"/>
+          <w:szCs w:val="24"/>
+        </w:rPr>
+        <w:tab/>
+        <w:t>.clang-format</w:t>
+      </w:r>
+    </w:p>
+    <w:p>
+      <w:pPr>
+        <w:spacing w:after="0" w:line="240" w:lineRule="auto"/>
+        <w:rPr>
+          <w:sz w:val="24"/>
+          <w:szCs w:val="24"/>
+        </w:rPr>
+      </w:pPr>
+      <w:r>
+        <w:rPr>
+          <w:sz w:val="24"/>
+          <w:szCs w:val="24"/>
+        </w:rPr>
+        <w:tab/>
+        <w:t>CMakeLists.txt</w:t>
+      </w:r>
+    </w:p>
+    <w:p>
+      <w:pPr>
+        <w:spacing w:after="0" w:line="240" w:lineRule="auto"/>
+        <w:rPr>
+          <w:sz w:val="24"/>
+          <w:szCs w:val="24"/>
+        </w:rPr>
+      </w:pPr>
+      <w:r>
+        <w:rPr>
+          <w:sz w:val="24"/>
+          <w:szCs w:val="24"/>
+        </w:rPr>
+        <w:tab/>
+        <w:t>LICENSE</w:t>
+      </w:r>
+    </w:p>
+    <w:p>
+      <w:pPr>
+        <w:spacing w:after="0" w:line="240" w:lineRule="auto"/>
+        <w:rPr>
+          <w:sz w:val="24"/>
+          <w:szCs w:val="24"/>
+        </w:rPr>
+      </w:pPr>
+      <w:r>
+        <w:rPr>
+          <w:sz w:val="24"/>
+          <w:szCs w:val="24"/>
+        </w:rPr>
+        <w:tab/>
+      </w:r>
+      <w:proofErr w:type="spellStart"/>
+      <w:r>
+        <w:rPr>
+          <w:sz w:val="24"/>
+          <w:szCs w:val="24"/>
+        </w:rPr>
+        <w:t>LICENSE_header</w:t>
+      </w:r>
+      <w:proofErr w:type="spellEnd"/>
+    </w:p>
+    <w:p>
+      <w:pPr>
+        <w:spacing w:after="0" w:line="240" w:lineRule="auto"/>
+        <w:rPr>
+          <w:sz w:val="24"/>
+          <w:szCs w:val="24"/>
+        </w:rPr>
+      </w:pPr>
+      <w:r>
+        <w:rPr>
+          <w:sz w:val="24"/>
+          <w:szCs w:val="24"/>
+        </w:rPr>
+        <w:tab/>
+        <w:t>README</w:t>
+      </w:r>
+    </w:p>
+    <w:p>
+      <w:pPr>
+        <w:spacing w:after="0" w:line="240" w:lineRule="auto"/>
+        <w:rPr>
+          <w:sz w:val="24"/>
+          <w:szCs w:val="24"/>
+        </w:rPr>
+      </w:pPr>
+      <w:r>
+        <w:rPr>
+          <w:sz w:val="24"/>
+          <w:szCs w:val="24"/>
+        </w:rPr>
+        <w:tab/>
+        <w:t>README.md</w:t>
+      </w:r>
+    </w:p>
+    <w:p>
+      <w:pPr>
+        <w:spacing w:after="0" w:line="240" w:lineRule="auto"/>
+        <w:rPr>
+          <w:sz w:val="24"/>
+          <w:szCs w:val="24"/>
+        </w:rPr>
+      </w:pPr>
+      <w:r>
+        <w:rPr>
+          <w:sz w:val="24"/>
+          <w:szCs w:val="24"/>
+        </w:rPr>
+        <w:tab/>
+        <w:t>env.sh</w:t>
+      </w:r>
+    </w:p>
+    <w:p>
+      <w:pPr>
+        <w:spacing w:after="0" w:line="240" w:lineRule="auto"/>
+        <w:rPr>
+          <w:sz w:val="24"/>
+          <w:szCs w:val="24"/>
+        </w:rPr>
+      </w:pPr>
+      <w:r>
+        <w:rPr>
+          <w:sz w:val="24"/>
+          <w:szCs w:val="24"/>
+        </w:rPr>
+        <w:tab/>
+        <w:t>format.sh</w:t>
+      </w:r>
+    </w:p>
+    <w:p>
+      <w:pPr>
+        <w:spacing w:before="240" w:line="240" w:lineRule="auto"/>
+        <w:rPr>
+          <w:sz w:val="24"/>
+          <w:szCs w:val="24"/>
+        </w:rPr>
+      </w:pPr>
+      <w:r>
+        <w:rPr>
+          <w:sz w:val="24"/>
+          <w:szCs w:val="24"/>
+        </w:rPr>
+        <w:t xml:space="preserve">The </w:t>
+      </w:r>
+      <w:proofErr w:type="spellStart"/>
+      <w:r>
+        <w:rPr>
+          <w:sz w:val="24"/>
+          <w:szCs w:val="24"/>
+        </w:rPr>
+        <w:t>gravit</w:t>
+      </w:r>
+      <w:proofErr w:type="spellEnd"/>
+      <w:r>
+        <w:rPr>
+          <w:sz w:val="24"/>
+          <w:szCs w:val="24"/>
+        </w:rPr>
+        <w:t xml:space="preserve"> </w:t>
+      </w:r>
+      <w:r>
+        <w:rPr>
+          <w:sz w:val="24"/>
+          <w:szCs w:val="24"/>
+        </w:rPr>
+        <w:t xml:space="preserve">directory contents are listed above. The other files consist of LICENSE and header information, the README file, some source formatting for pre commit with </w:t>
+      </w:r>
+      <w:proofErr w:type="spellStart"/>
+      <w:r>
+        <w:rPr>
+          <w:sz w:val="24"/>
+          <w:szCs w:val="24"/>
+        </w:rPr>
+        <w:t>git</w:t>
+      </w:r>
+      <w:proofErr w:type="spellEnd"/>
+      <w:r>
+        <w:rPr>
+          <w:sz w:val="24"/>
+          <w:szCs w:val="24"/>
+        </w:rPr>
+        <w:t xml:space="preserve">, an environment setup script (more on that later) and the CMakeLists.txt file. </w:t>
+      </w:r>
+      <w:r>
+        <w:rPr>
+          <w:sz w:val="24"/>
+          <w:szCs w:val="24"/>
+        </w:rPr>
+        <w:t xml:space="preserve">Once you have this structure in place you are ready to build the application. </w:t>
+      </w:r>
+    </w:p>
+    <w:p>
+      <w:pPr>
+        <w:pStyle w:val="Heading2"/>
+      </w:pPr>
+      <w:bookmarkStart w:id="9" w:name="_Toc465775081"/>
+      <w:r>
+        <w:t xml:space="preserve">Building </w:t>
+      </w:r>
+      <w:proofErr w:type="spellStart"/>
+      <w:r>
+        <w:t>GraviT</w:t>
+      </w:r>
+      <w:bookmarkEnd w:id="9"/>
+      <w:proofErr w:type="spellEnd"/>
+    </w:p>
+    <w:p>
+      <w:pPr>
+        <w:spacing w:line="240" w:lineRule="auto"/>
+      </w:pPr>
+      <w:proofErr w:type="spellStart"/>
+      <w:r>
+        <w:t>GraviT</w:t>
+      </w:r>
+      <w:proofErr w:type="spellEnd"/>
+      <w:r>
+        <w:t xml:space="preserve"> uses CMAKE to manage the build system. The </w:t>
+      </w:r>
+      <w:proofErr w:type="spellStart"/>
+      <w:r>
+        <w:t>CMake</w:t>
+      </w:r>
+      <w:proofErr w:type="spellEnd"/>
+      <w:r>
+        <w:t xml:space="preserve"> directory contains *.</w:t>
+      </w:r>
+      <w:proofErr w:type="spellStart"/>
+      <w:r>
+        <w:t>cmake</w:t>
+      </w:r>
+      <w:proofErr w:type="spellEnd"/>
+      <w:r>
+        <w:t xml:space="preserve"> files that are used to find and configure the various software packages. The *.</w:t>
+      </w:r>
+      <w:proofErr w:type="spellStart"/>
+      <w:r>
+        <w:t>cmake</w:t>
+      </w:r>
+      <w:proofErr w:type="spellEnd"/>
+      <w:r>
+        <w:t xml:space="preserve"> files utilize some environment variables to help find the required software installations. The </w:t>
+      </w:r>
+      <w:proofErr w:type="spellStart"/>
+      <w:r>
+        <w:t>SetGravCompileEnv</w:t>
+      </w:r>
+      <w:proofErr w:type="spellEnd"/>
+      <w:r>
+        <w:t xml:space="preserve"> script </w:t>
+      </w:r>
+      <w:r>
+        <w:t xml:space="preserve">can be used as a template to set these environment variables before you run </w:t>
+      </w:r>
+      <w:proofErr w:type="spellStart"/>
+      <w:r>
+        <w:t>CMake</w:t>
+      </w:r>
+      <w:proofErr w:type="spellEnd"/>
+      <w:r>
+        <w:t xml:space="preserve">. </w:t>
+      </w:r>
+    </w:p>
+    <w:p>
+      <w:pPr>
+        <w:spacing w:line="240" w:lineRule="auto"/>
+      </w:pPr>
+      <w:proofErr w:type="spellStart"/>
+      <w:r>
+        <w:t>GraviT</w:t>
+      </w:r>
+      <w:proofErr w:type="spellEnd"/>
+      <w:r>
+        <w:t xml:space="preserve"> makes use of several third-party software packages. Among those are the engine packages that do the efficient</w:t>
+      </w:r>
+      <w:r>
+        <w:t xml:space="preserve"> ray tracing and intersection calculations. These packages have to be built and installed in a place where the </w:t>
+      </w:r>
+      <w:proofErr w:type="spellStart"/>
+      <w:r>
+        <w:t>GraviT</w:t>
+      </w:r>
+      <w:proofErr w:type="spellEnd"/>
+      <w:r>
+        <w:t xml:space="preserve"> build system can find them. </w:t>
+      </w:r>
+      <w:r>
+        <w:t xml:space="preserve">Which packages you need depends to an extent on which engines you intend to use. At least one engine is required. At the present </w:t>
+      </w:r>
+      <w:proofErr w:type="spellStart"/>
+      <w:r>
+        <w:t>GraviT</w:t>
+      </w:r>
+      <w:proofErr w:type="spellEnd"/>
+      <w:r>
+        <w:t xml:space="preserve"> works with Manta, </w:t>
+      </w:r>
+      <w:proofErr w:type="spellStart"/>
+      <w:r>
+        <w:t>Embree</w:t>
+      </w:r>
+      <w:proofErr w:type="spellEnd"/>
+      <w:r>
+        <w:t xml:space="preserve">, </w:t>
+      </w:r>
+      <w:proofErr w:type="spellStart"/>
+      <w:r>
+        <w:t>Optix</w:t>
+      </w:r>
+      <w:proofErr w:type="spellEnd"/>
+      <w:r>
+        <w:t xml:space="preserve">, and </w:t>
+      </w:r>
+      <w:proofErr w:type="spellStart"/>
+      <w:r>
+        <w:t>OSPRay</w:t>
+      </w:r>
+      <w:proofErr w:type="spellEnd"/>
+      <w:r>
+        <w:t xml:space="preserve">. One or all of these engines needs to be installed in order for </w:t>
+      </w:r>
+      <w:proofErr w:type="spellStart"/>
+      <w:r>
+        <w:t>GraviT</w:t>
+      </w:r>
+      <w:proofErr w:type="spellEnd"/>
+      <w:r>
+        <w:t xml:space="preserve"> to work. </w:t>
+      </w:r>
+      <w:proofErr w:type="spellStart"/>
+      <w:r>
+        <w:t>GraviT</w:t>
+      </w:r>
+      <w:proofErr w:type="spellEnd"/>
+      <w:r>
+        <w:t xml:space="preserve"> and the </w:t>
+      </w:r>
+      <w:r>
+        <w:t xml:space="preserve">example </w:t>
+      </w:r>
+      <w:r>
+        <w:t xml:space="preserve">applications also use other third party software. </w:t>
+      </w:r>
+      <w:proofErr w:type="spellStart"/>
+      <w:r>
+        <w:t>GraviT</w:t>
+      </w:r>
+      <w:proofErr w:type="spellEnd"/>
+      <w:r>
+        <w:t xml:space="preserve"> uses </w:t>
+      </w:r>
+      <w:proofErr w:type="spellStart"/>
+      <w:r>
+        <w:t>glm</w:t>
+      </w:r>
+      <w:proofErr w:type="spellEnd"/>
+      <w:r>
+        <w:t xml:space="preserve"> for all matrix and vector operations. The applications also use an </w:t>
+      </w:r>
+      <w:proofErr w:type="spellStart"/>
+      <w:r>
+        <w:t>obj</w:t>
+      </w:r>
+      <w:proofErr w:type="spellEnd"/>
+      <w:r>
+        <w:t xml:space="preserve"> and ply reader</w:t>
+      </w:r>
+      <w:r>
+        <w:t>s</w:t>
+      </w:r>
+      <w:r>
+        <w:t xml:space="preserve"> for importing geometry. The code for these software are located in the third-party directory and are built as part of the </w:t>
+      </w:r>
+      <w:proofErr w:type="spellStart"/>
+      <w:r>
+        <w:t>GraviT</w:t>
+      </w:r>
+      <w:proofErr w:type="spellEnd"/>
+      <w:r>
+        <w:t xml:space="preserve"> build process. </w:t>
+      </w:r>
+    </w:p>
+    <w:p>
+      <w:pPr>
+        <w:spacing w:line="240" w:lineRule="auto"/>
+      </w:pPr>
+      <w:r>
+        <w:t xml:space="preserve">Once the engine software is built and in place, to build </w:t>
+      </w:r>
+      <w:proofErr w:type="spellStart"/>
+      <w:r>
+        <w:t>GraviT</w:t>
+      </w:r>
+      <w:proofErr w:type="spellEnd"/>
+      <w:r>
+        <w:t xml:space="preserve"> do the following:</w:t>
+      </w:r>
+    </w:p>
+    <w:p>
+      <w:pPr>
+        <w:pStyle w:val="ListParagraph"/>
+        <w:numPr>
+          <w:ilvl w:val="0"/>
+          <w:numId w:val="6"/>
+        </w:numPr>
+      </w:pPr>
+      <w:r>
+        <w:t xml:space="preserve">Create a build directory as a subdirectory of </w:t>
+      </w:r>
+      <w:proofErr w:type="spellStart"/>
+      <w:r>
+        <w:t>gravit</w:t>
+      </w:r>
+      <w:proofErr w:type="spellEnd"/>
+      <w:r>
+        <w:t>. Call the directory what you like, build is a good name. CD into this directory.</w:t>
+      </w:r>
+    </w:p>
+    <w:p>
+      <w:pPr>
+        <w:pStyle w:val="ListParagraph"/>
+        <w:numPr>
+          <w:ilvl w:val="0"/>
+          <w:numId w:val="6"/>
+        </w:numPr>
+      </w:pPr>
+      <w:r>
+        <w:lastRenderedPageBreak/>
+        <w:t xml:space="preserve">Run </w:t>
+      </w:r>
+      <w:proofErr w:type="spellStart"/>
+      <w:r>
+        <w:t>cmake</w:t>
+      </w:r>
+      <w:proofErr w:type="spellEnd"/>
+      <w:r>
+        <w:t xml:space="preserve"> to configure the system by typing “CC=</w:t>
+      </w:r>
+      <w:proofErr w:type="spellStart"/>
+      <w:r>
+        <w:t>icc</w:t>
+      </w:r>
+      <w:proofErr w:type="spellEnd"/>
+      <w:r>
+        <w:t xml:space="preserve"> CXX=</w:t>
+      </w:r>
+      <w:proofErr w:type="spellStart"/>
+      <w:r>
+        <w:t>icpc</w:t>
+      </w:r>
+      <w:proofErr w:type="spellEnd"/>
+      <w:r>
+        <w:t xml:space="preserve"> </w:t>
+      </w:r>
+      <w:proofErr w:type="spellStart"/>
+      <w:proofErr w:type="gramStart"/>
+      <w:r>
+        <w:t>ccmake</w:t>
+      </w:r>
+      <w:proofErr w:type="spellEnd"/>
+      <w:r>
+        <w:t xml:space="preserve"> ..</w:t>
+      </w:r>
+      <w:proofErr w:type="gramEnd"/>
+      <w:r>
+        <w:t xml:space="preserve">”. This command invokes the </w:t>
+      </w:r>
+      <w:proofErr w:type="spellStart"/>
+      <w:r>
+        <w:t>cmake</w:t>
+      </w:r>
+      <w:proofErr w:type="spellEnd"/>
+      <w:r>
+        <w:t xml:space="preserve"> process with the c and </w:t>
+      </w:r>
+      <w:proofErr w:type="spellStart"/>
+      <w:r>
+        <w:t>c++</w:t>
+      </w:r>
+      <w:proofErr w:type="spellEnd"/>
+      <w:r>
+        <w:t xml:space="preserve"> compiler specified as part of the command line. Here we have specified the Intel compilers. In addition “</w:t>
+      </w:r>
+      <w:proofErr w:type="spellStart"/>
+      <w:r>
+        <w:t>ccmake</w:t>
+      </w:r>
+      <w:proofErr w:type="spellEnd"/>
+      <w:r>
+        <w:t xml:space="preserve">” will start in interactive </w:t>
+      </w:r>
+      <w:proofErr w:type="spellStart"/>
+      <w:r>
+        <w:t>cmake</w:t>
+      </w:r>
+      <w:proofErr w:type="spellEnd"/>
+      <w:r>
+        <w:t xml:space="preserve"> session that lets you interactively set the various configuration settings for the project. At first there is no configuration. Type “c” to do the initial configuration. Navigate the user interface to select and edit system settings. Repeat the “c” command to reconfigure after changes are made. Eventually you will be given the opportunity to type “g” to generate the </w:t>
+      </w:r>
+      <w:proofErr w:type="spellStart"/>
+      <w:r>
+        <w:t>makefile</w:t>
+      </w:r>
+      <w:proofErr w:type="spellEnd"/>
+      <w:r>
+        <w:t xml:space="preserve"> and exit. See </w:t>
+      </w:r>
+      <w:proofErr w:type="spellStart"/>
+      <w:r>
+        <w:t>CMake</w:t>
+      </w:r>
+      <w:proofErr w:type="spellEnd"/>
+      <w:r>
+        <w:t xml:space="preserve"> documentation for a more detailed description of CMAKE. </w:t>
+      </w:r>
+    </w:p>
+    <w:p>
+      <w:pPr>
+        <w:pStyle w:val="ListParagraph"/>
+        <w:numPr>
+          <w:ilvl w:val="0"/>
+          <w:numId w:val="6"/>
+        </w:numPr>
+      </w:pPr>
+      <w:r>
+        <w:t xml:space="preserve">Type “make” to build the </w:t>
+      </w:r>
+      <w:proofErr w:type="spellStart"/>
+      <w:r>
+        <w:t>GraviT</w:t>
+      </w:r>
+      <w:proofErr w:type="spellEnd"/>
+      <w:r>
+        <w:t xml:space="preserve"> system and generate the example programs. The examples are in the bin subdirectory of build. The examples access data in the </w:t>
+      </w:r>
+      <w:proofErr w:type="spellStart"/>
+      <w:r>
+        <w:t>gravit</w:t>
+      </w:r>
+      <w:proofErr w:type="spellEnd"/>
+      <w:r>
+        <w:t xml:space="preserve">/data subdirectory. </w:t>
+      </w:r>
+    </w:p>
+    <w:p>
+      <w:pPr>
+        <w:pStyle w:val="ListParagraph"/>
+        <w:numPr>
+          <w:ilvl w:val="0"/>
+          <w:numId w:val="6"/>
+        </w:numPr>
+      </w:pPr>
+      <w:r>
+        <w:t xml:space="preserve">Type “make test” to run the test programs. At the present </w:t>
+      </w:r>
+      <w:proofErr w:type="spellStart"/>
+      <w:r>
+        <w:t>ctest</w:t>
+      </w:r>
+      <w:proofErr w:type="spellEnd"/>
+      <w:r>
+        <w:t xml:space="preserve"> is used to do the testing. The testing commands are defined in CMakeLists.txt. The tests are coded to use </w:t>
+      </w:r>
+      <w:proofErr w:type="spellStart"/>
+      <w:r>
+        <w:t>ibrun</w:t>
+      </w:r>
+      <w:proofErr w:type="spellEnd"/>
+      <w:r>
+        <w:t xml:space="preserve"> as the </w:t>
+      </w:r>
+      <w:proofErr w:type="spellStart"/>
+      <w:r>
+        <w:t>mpi</w:t>
+      </w:r>
+      <w:proofErr w:type="spellEnd"/>
+      <w:r>
+        <w:t xml:space="preserve"> launching script.</w:t>
+      </w:r>
+      <w:r>
+        <w:t xml:space="preserve"> Run </w:t>
+      </w:r>
+      <w:proofErr w:type="spellStart"/>
+      <w:r>
+        <w:t>ctest</w:t>
+      </w:r>
+      <w:proofErr w:type="spellEnd"/>
+      <w:r>
+        <w:t xml:space="preserve"> from the appropriate</w:t>
+      </w:r>
+      <w:r>
+        <w:t>. For ex</w:t>
+      </w:r>
+      <w:r>
+        <w:t xml:space="preserve">ample some systems do not allow launching of parallel programs from a login node. The </w:t>
+      </w:r>
+      <w:proofErr w:type="spellStart"/>
+      <w:r>
+        <w:t>ibrun</w:t>
+      </w:r>
+      <w:proofErr w:type="spellEnd"/>
+      <w:r>
+        <w:t xml:space="preserve"> command is a specific </w:t>
+      </w:r>
+      <w:proofErr w:type="spellStart"/>
+      <w:r>
+        <w:t>mpi</w:t>
+      </w:r>
+      <w:proofErr w:type="spellEnd"/>
+      <w:r>
+        <w:t xml:space="preserve"> launcher program that is used at TACC (and other places). Your system may use </w:t>
+      </w:r>
+      <w:proofErr w:type="spellStart"/>
+      <w:r>
+        <w:t>mpiexec</w:t>
+      </w:r>
+      <w:proofErr w:type="spellEnd"/>
+      <w:r>
+        <w:t xml:space="preserve"> or </w:t>
+      </w:r>
+      <w:proofErr w:type="spellStart"/>
+      <w:r>
+        <w:t>mpirun</w:t>
+      </w:r>
+      <w:proofErr w:type="spellEnd"/>
+      <w:r>
+        <w:t xml:space="preserve"> instead. Edit the CMakeLists.txt file to substitute your command if it is different than </w:t>
+      </w:r>
+      <w:proofErr w:type="spellStart"/>
+      <w:r>
+        <w:t>ibrun</w:t>
+      </w:r>
+      <w:proofErr w:type="spellEnd"/>
+      <w:r>
+        <w:t>.</w:t>
+      </w:r>
+    </w:p>
+    <w:p>
+      <w:pPr>
+        <w:spacing w:line="240" w:lineRule="auto"/>
+      </w:pPr>
+      <w:r>
+        <w:t xml:space="preserve">At this point you have compiled and run the example test codes. There are some other applications in the </w:t>
+      </w:r>
+      <w:proofErr w:type="spellStart"/>
+      <w:r>
+        <w:t>gravit</w:t>
+      </w:r>
+      <w:proofErr w:type="spellEnd"/>
+      <w:r>
+        <w:t>/</w:t>
+      </w:r>
+      <w:proofErr w:type="spellStart"/>
+      <w:r>
+        <w:t>src</w:t>
+      </w:r>
+      <w:proofErr w:type="spellEnd"/>
+      <w:r>
+        <w:t xml:space="preserve">/apps/render directory. </w:t>
+      </w:r>
+      <w:proofErr w:type="spellStart"/>
+      <w:r>
+        <w:t>CMake</w:t>
+      </w:r>
+      <w:proofErr w:type="spellEnd"/>
+      <w:r>
+        <w:t xml:space="preserve"> has switches to turn building of these applications on or off. Experiment with the applications at your leisure.  </w:t>
+      </w:r>
+    </w:p>
+    <w:p>
+      <w:pPr>
+        <w:rPr>
+          <w:sz w:val="24"/>
+          <w:szCs w:val="24"/>
+        </w:rPr>
+      </w:pPr>
+    </w:p>
+    <w:p>
+      <w:pPr>
+        <w:pStyle w:val="Heading1"/>
+      </w:pPr>
+      <w:bookmarkStart w:id="10" w:name="_Toc465775082"/>
+      <w:r>
         <w:t>Software Walkthrough</w:t>
       </w:r>
-      <w:bookmarkEnd w:id="6"/>
+      <w:bookmarkEnd w:id="10"/>
     </w:p>
     <w:p>
       <w:pPr>
@@ -2195,28 +3501,13 @@
     </w:p>
     <w:p>
       <w:pPr>
-        <w:keepNext/>
-        <w:keepLines/>
-        <w:spacing w:before="40" w:after="0"/>
-        <w:outlineLvl w:val="1"/>
-        <w:rPr>
-          <w:rFonts w:asciiTheme="majorHAnsi" w:eastAsiaTheme="majorEastAsia" w:hAnsiTheme="majorHAnsi" w:cstheme="majorBidi"/>
-          <w:color w:val="2E74B5" w:themeColor="accent1" w:themeShade="BF"/>
-          <w:sz w:val="26"/>
-          <w:szCs w:val="26"/>
-        </w:rPr>
-      </w:pPr>
-      <w:bookmarkStart w:id="7" w:name="_Toc465683163"/>
-      <w:r>
-        <w:rPr>
-          <w:rFonts w:asciiTheme="majorHAnsi" w:eastAsiaTheme="majorEastAsia" w:hAnsiTheme="majorHAnsi" w:cstheme="majorBidi"/>
-          <w:color w:val="2E74B5" w:themeColor="accent1" w:themeShade="BF"/>
-          <w:sz w:val="26"/>
-          <w:szCs w:val="26"/>
-        </w:rPr>
+        <w:pStyle w:val="Heading2"/>
+      </w:pPr>
+      <w:bookmarkStart w:id="11" w:name="_Toc465775083"/>
+      <w:r>
         <w:t>Applications</w:t>
       </w:r>
-      <w:bookmarkEnd w:id="7"/>
+      <w:bookmarkEnd w:id="11"/>
     </w:p>
     <w:p>
       <w:pPr>
@@ -2296,6 +3587,7 @@
           <w:sz w:val="24"/>
           <w:szCs w:val="24"/>
         </w:rPr>
+        <w:lastRenderedPageBreak/>
         <w:t>Create a Context object</w:t>
       </w:r>
       <w:r>
@@ -2865,7 +4157,6 @@
           <w:sz w:val="24"/>
           <w:szCs w:val="24"/>
         </w:rPr>
-        <w:lastRenderedPageBreak/>
         <w:t>Create concrete rendering structure from items in the context.</w:t>
       </w:r>
     </w:p>
@@ -3084,28 +4375,14 @@
     </w:p>
     <w:p>
       <w:pPr>
-        <w:keepNext/>
-        <w:keepLines/>
-        <w:spacing w:before="40" w:after="0"/>
-        <w:outlineLvl w:val="1"/>
-        <w:rPr>
-          <w:rFonts w:asciiTheme="majorHAnsi" w:eastAsiaTheme="majorEastAsia" w:hAnsiTheme="majorHAnsi" w:cstheme="majorBidi"/>
-          <w:color w:val="2E74B5" w:themeColor="accent1" w:themeShade="BF"/>
-          <w:sz w:val="26"/>
-          <w:szCs w:val="26"/>
-        </w:rPr>
-      </w:pPr>
-      <w:bookmarkStart w:id="8" w:name="_Toc465683164"/>
-      <w:r>
-        <w:rPr>
-          <w:rFonts w:asciiTheme="majorHAnsi" w:eastAsiaTheme="majorEastAsia" w:hAnsiTheme="majorHAnsi" w:cstheme="majorBidi"/>
-          <w:color w:val="2E74B5" w:themeColor="accent1" w:themeShade="BF"/>
-          <w:sz w:val="26"/>
-          <w:szCs w:val="26"/>
-        </w:rPr>
+        <w:pStyle w:val="Heading2"/>
+      </w:pPr>
+      <w:bookmarkStart w:id="12" w:name="_Toc465775084"/>
+      <w:r>
+        <w:lastRenderedPageBreak/>
         <w:t>Tracer Framework</w:t>
       </w:r>
-      <w:bookmarkEnd w:id="8"/>
+      <w:bookmarkEnd w:id="12"/>
     </w:p>
     <w:p>
       <w:pPr>
@@ -3477,28 +4754,13 @@
     </w:p>
     <w:p>
       <w:pPr>
-        <w:keepNext/>
-        <w:keepLines/>
-        <w:spacing w:before="40" w:after="0"/>
-        <w:outlineLvl w:val="2"/>
-        <w:rPr>
-          <w:rFonts w:asciiTheme="majorHAnsi" w:eastAsiaTheme="majorEastAsia" w:hAnsiTheme="majorHAnsi" w:cstheme="majorBidi"/>
-          <w:color w:val="1F4D78" w:themeColor="accent1" w:themeShade="7F"/>
-          <w:sz w:val="24"/>
-          <w:szCs w:val="24"/>
-        </w:rPr>
-      </w:pPr>
-      <w:bookmarkStart w:id="9" w:name="_Toc465683165"/>
-      <w:r>
-        <w:rPr>
-          <w:rFonts w:asciiTheme="majorHAnsi" w:eastAsiaTheme="majorEastAsia" w:hAnsiTheme="majorHAnsi" w:cstheme="majorBidi"/>
-          <w:color w:val="1F4D78" w:themeColor="accent1" w:themeShade="7F"/>
-          <w:sz w:val="24"/>
-          <w:szCs w:val="24"/>
-        </w:rPr>
+        <w:pStyle w:val="Heading3"/>
+      </w:pPr>
+      <w:bookmarkStart w:id="13" w:name="_Toc465775085"/>
+      <w:r>
         <w:t>Tracer Initialization (calling the constructor does what?)</w:t>
       </w:r>
-      <w:bookmarkEnd w:id="9"/>
+      <w:bookmarkEnd w:id="13"/>
     </w:p>
     <w:p>
       <w:pPr>
@@ -3545,15 +4807,7 @@
           <w:sz w:val="24"/>
           <w:szCs w:val="24"/>
         </w:rPr>
-        <w:t xml:space="preserve"> of camera rays and the second is an image object or frame buffer to contain the pixel </w:t>
-      </w:r>
-      <w:r>
-        <w:rPr>
-          <w:sz w:val="24"/>
-          <w:szCs w:val="24"/>
-        </w:rPr>
-        <w:lastRenderedPageBreak/>
-        <w:t>data. Both of these are copied to instance variables in the abstract base class. Other initialization done in the base class are:</w:t>
+        <w:t xml:space="preserve"> of camera rays and the second is an image object or frame buffer to contain the pixel data. Both of these are copied to instance variables in the abstract base class. Other initialization done in the base class are:</w:t>
       </w:r>
     </w:p>
     <w:p>
@@ -3728,35 +4982,17 @@
     </w:p>
     <w:p>
       <w:pPr>
-        <w:keepNext/>
-        <w:keepLines/>
-        <w:spacing w:before="40" w:after="0"/>
-        <w:outlineLvl w:val="2"/>
-        <w:rPr>
-          <w:rFonts w:asciiTheme="majorHAnsi" w:eastAsiaTheme="majorEastAsia" w:hAnsiTheme="majorHAnsi" w:cstheme="majorBidi"/>
-          <w:color w:val="1F4D78" w:themeColor="accent1" w:themeShade="7F"/>
-          <w:sz w:val="24"/>
-          <w:szCs w:val="24"/>
-        </w:rPr>
-      </w:pPr>
-      <w:bookmarkStart w:id="10" w:name="_Toc465683166"/>
-      <w:r>
-        <w:rPr>
-          <w:rFonts w:asciiTheme="majorHAnsi" w:eastAsiaTheme="majorEastAsia" w:hAnsiTheme="majorHAnsi" w:cstheme="majorBidi"/>
-          <w:color w:val="1F4D78" w:themeColor="accent1" w:themeShade="7F"/>
-          <w:sz w:val="24"/>
-          <w:szCs w:val="24"/>
-        </w:rPr>
-        <w:t>Tracer Execution.</w:t>
-      </w:r>
-      <w:bookmarkEnd w:id="10"/>
-      <w:r>
-        <w:rPr>
-          <w:rFonts w:asciiTheme="majorHAnsi" w:eastAsiaTheme="majorEastAsia" w:hAnsiTheme="majorHAnsi" w:cstheme="majorBidi"/>
-          <w:color w:val="1F4D78" w:themeColor="accent1" w:themeShade="7F"/>
-          <w:sz w:val="24"/>
-          <w:szCs w:val="24"/>
-        </w:rPr>
+        <w:pStyle w:val="Heading3"/>
+      </w:pPr>
+      <w:bookmarkStart w:id="14" w:name="_Toc465775086"/>
+      <w:r>
+        <w:t>Tracer Execution</w:t>
+      </w:r>
+      <w:r>
+        <w:t>.</w:t>
+      </w:r>
+      <w:bookmarkEnd w:id="14"/>
+      <w:r>
         <w:t xml:space="preserve"> </w:t>
       </w:r>
     </w:p>
@@ -3773,16 +5009,7 @@
           <w:sz w:val="24"/>
           <w:szCs w:val="24"/>
         </w:rPr>
-        <w:t>Exec</w:t>
-      </w:r>
-      <w:bookmarkStart w:id="11" w:name="_GoBack"/>
-      <w:bookmarkEnd w:id="11"/>
-      <w:r>
-        <w:rPr>
-          <w:sz w:val="24"/>
-          <w:szCs w:val="24"/>
-        </w:rPr>
-        <w:t>ution of the tracer performs the following tasks:</w:t>
+        <w:t>Execution of the tracer performs the following tasks:</w:t>
       </w:r>
     </w:p>
     <w:p>
@@ -3887,6 +5114,7 @@
           <w:sz w:val="24"/>
           <w:szCs w:val="24"/>
         </w:rPr>
+        <w:lastRenderedPageBreak/>
         <w:t>Call adapter::</w:t>
       </w:r>
       <w:proofErr w:type="gramStart"/>
@@ -4044,19 +5272,39 @@
     </w:p>
     <w:p>
       <w:pPr>
-        <w:spacing w:line="240" w:lineRule="auto"/>
-        <w:rPr>
-          <w:sz w:val="24"/>
-          <w:szCs w:val="24"/>
-        </w:rPr>
-      </w:pPr>
-      <w:r>
-        <w:rPr>
-          <w:sz w:val="24"/>
-          <w:szCs w:val="24"/>
-        </w:rPr>
-        <w:t xml:space="preserve">The key thing to note here is that the rendering back end engine is initialized in two places. Some of it is done in the adapter constructor and some in the adapter trace call itself. </w:t>
-      </w:r>
+        <w:pStyle w:val="Heading2"/>
+      </w:pPr>
+      <w:bookmarkStart w:id="15" w:name="_Toc465775087"/>
+      <w:r>
+        <w:t>The Application Context</w:t>
+      </w:r>
+      <w:bookmarkEnd w:id="15"/>
+    </w:p>
+    <w:p>
+      <w:pPr>
+        <w:spacing w:line="240" w:lineRule="auto"/>
+      </w:pPr>
+      <w:proofErr w:type="spellStart"/>
+      <w:r>
+        <w:t>GraviT</w:t>
+      </w:r>
+      <w:proofErr w:type="spellEnd"/>
+      <w:r>
+        <w:t xml:space="preserve"> applications use a “context” object to store information about the application and system. For example, </w:t>
+      </w:r>
+      <w:r>
+        <w:t xml:space="preserve">all of the things you would find in a scene graph are located in the context. Cameras, lights, geometry, etc. and their characteristics are all stored in the context. Other information such as scheduler type are also stored in the context. </w:t>
+      </w:r>
+      <w:proofErr w:type="spellStart"/>
+      <w:r>
+        <w:t>GraviT</w:t>
+      </w:r>
+      <w:proofErr w:type="spellEnd"/>
+      <w:r>
+        <w:t xml:space="preserve"> framework components access objects in the context to do their ray tracing work. The contents of the context are replicated across the nodes used in the application. Applications are responsible for loading the context and for synchronizing it across nodes. Since all information needed to run the application is stored in the context it is important to understand how to modify it correctly and consistently. One can examine the applications included with the distribution to become more familiar with the way the context is used. Below we walk through the key elements of the application context object. </w:t>
+      </w:r>
+      <w:bookmarkStart w:id="16" w:name="_GoBack"/>
+      <w:bookmarkEnd w:id="16"/>
     </w:p>
     <w:p/>
     <w:sectPr>
@@ -4067,6 +5315,41 @@
     </w:sectPr>
   </w:body>
 </w:document>
+</file>
+
+<file path=word/comments.xml><?xml version="1.0" encoding="utf-8"?>
+<w:comments xmlns:wpc="http://schemas.microsoft.com/office/word/2010/wordprocessingCanvas" xmlns:mc="http://schemas.openxmlformats.org/markup-compatibility/2006" xmlns:o="urn:schemas-microsoft-com:office:office" xmlns:r="http://schemas.openxmlformats.org/officeDocument/2006/relationships" xmlns:m="http://schemas.openxmlformats.org/officeDocument/2006/math" xmlns:v="urn:schemas-microsoft-com:vml" xmlns:wp14="http://schemas.microsoft.com/office/word/2010/wordprocessingDrawing" xmlns:wp="http://schemas.openxmlformats.org/drawingml/2006/wordprocessingDrawing" xmlns:w10="urn:schemas-microsoft-com:office:word" xmlns:w="http://schemas.openxmlformats.org/wordprocessingml/2006/main" xmlns:w14="http://schemas.microsoft.com/office/word/2010/wordml" xmlns:w15="http://schemas.microsoft.com/office/word/2012/wordml" xmlns:wpg="http://schemas.microsoft.com/office/word/2010/wordprocessingGroup" xmlns:wpi="http://schemas.microsoft.com/office/word/2010/wordprocessingInk" xmlns:wne="http://schemas.microsoft.com/office/word/2006/wordml" xmlns:wps="http://schemas.microsoft.com/office/word/2010/wordprocessingShape" mc:Ignorable="w14 w15 wp14">
+  <w:comment w:id="8" w:author="Dave Semeraro" w:date="2016-11-01T09:28:00Z" w:initials="DS">
+    <w:p>
+      <w:pPr>
+        <w:pStyle w:val="CommentText"/>
+      </w:pPr>
+      <w:r>
+        <w:rPr>
+          <w:rStyle w:val="CommentReference"/>
+        </w:rPr>
+        <w:annotationRef/>
+      </w:r>
+      <w:r>
+        <w:t xml:space="preserve">Repo doesn’t actually exist yet. Need to move from </w:t>
+      </w:r>
+      <w:proofErr w:type="spellStart"/>
+      <w:r>
+        <w:t>bitbucket</w:t>
+      </w:r>
+      <w:proofErr w:type="spellEnd"/>
+      <w:r>
+        <w:t xml:space="preserve">. </w:t>
+      </w:r>
+    </w:p>
+  </w:comment>
+</w:comments>
+</file>
+
+<file path=word/commentsExtended.xml><?xml version="1.0" encoding="utf-8"?>
+<w15:commentsEx xmlns:wpc="http://schemas.microsoft.com/office/word/2010/wordprocessingCanvas" xmlns:mc="http://schemas.openxmlformats.org/markup-compatibility/2006" xmlns:o="urn:schemas-microsoft-com:office:office" xmlns:r="http://schemas.openxmlformats.org/officeDocument/2006/relationships" xmlns:m="http://schemas.openxmlformats.org/officeDocument/2006/math" xmlns:v="urn:schemas-microsoft-com:vml" xmlns:wp14="http://schemas.microsoft.com/office/word/2010/wordprocessingDrawing" xmlns:wp="http://schemas.openxmlformats.org/drawingml/2006/wordprocessingDrawing" xmlns:w10="urn:schemas-microsoft-com:office:word" xmlns:w="http://schemas.openxmlformats.org/wordprocessingml/2006/main" xmlns:w14="http://schemas.microsoft.com/office/word/2010/wordml" xmlns:w15="http://schemas.microsoft.com/office/word/2012/wordml" xmlns:wpg="http://schemas.microsoft.com/office/word/2010/wordprocessingGroup" xmlns:wpi="http://schemas.microsoft.com/office/word/2010/wordprocessingInk" xmlns:wne="http://schemas.microsoft.com/office/word/2006/wordml" xmlns:wps="http://schemas.microsoft.com/office/word/2010/wordprocessingShape" mc:Ignorable="w14 w15 wp14">
+  <w15:commentEx w15:paraId="68C74325" w15:done="0"/>
+</w15:commentsEx>
 </file>
 
 <file path=word/numbering.xml><?xml version="1.0" encoding="utf-8"?>
@@ -4297,9 +5580,9 @@
     </w:lvl>
   </w:abstractNum>
   <w:abstractNum w:abstractNumId="2" w15:restartNumberingAfterBreak="0">
-    <w:nsid w:val="37D05ADD"/>
+    <w:nsid w:val="1F5A7783"/>
     <w:multiLevelType w:val="hybridMultilevel"/>
-    <w:tmpl w:val="3ED858C2"/>
+    <w:tmpl w:val="41DE4010"/>
     <w:lvl w:ilvl="0" w:tplc="04090001">
       <w:start w:val="1"/>
       <w:numFmt w:val="bullet"/>
@@ -4410,16 +5693,16 @@
     </w:lvl>
   </w:abstractNum>
   <w:abstractNum w:abstractNumId="3" w15:restartNumberingAfterBreak="0">
-    <w:nsid w:val="44314AA6"/>
+    <w:nsid w:val="37D05ADD"/>
     <w:multiLevelType w:val="hybridMultilevel"/>
-    <w:tmpl w:val="03AC3A3A"/>
+    <w:tmpl w:val="3ED858C2"/>
     <w:lvl w:ilvl="0" w:tplc="04090001">
       <w:start w:val="1"/>
       <w:numFmt w:val="bullet"/>
       <w:lvlText w:val=""/>
       <w:lvlJc w:val="left"/>
       <w:pPr>
-        <w:ind w:left="773" w:hanging="360"/>
+        <w:ind w:left="720" w:hanging="360"/>
       </w:pPr>
       <w:rPr>
         <w:rFonts w:ascii="Symbol" w:hAnsi="Symbol" w:hint="default"/>
@@ -4431,7 +5714,7 @@
       <w:lvlText w:val="o"/>
       <w:lvlJc w:val="left"/>
       <w:pPr>
-        <w:ind w:left="1493" w:hanging="360"/>
+        <w:ind w:left="1440" w:hanging="360"/>
       </w:pPr>
       <w:rPr>
         <w:rFonts w:ascii="Courier New" w:hAnsi="Courier New" w:cs="Courier New" w:hint="default"/>
@@ -4443,7 +5726,7 @@
       <w:lvlText w:val=""/>
       <w:lvlJc w:val="left"/>
       <w:pPr>
-        <w:ind w:left="2213" w:hanging="360"/>
+        <w:ind w:left="2160" w:hanging="360"/>
       </w:pPr>
       <w:rPr>
         <w:rFonts w:ascii="Wingdings" w:hAnsi="Wingdings" w:hint="default"/>
@@ -4455,7 +5738,7 @@
       <w:lvlText w:val=""/>
       <w:lvlJc w:val="left"/>
       <w:pPr>
-        <w:ind w:left="2933" w:hanging="360"/>
+        <w:ind w:left="2880" w:hanging="360"/>
       </w:pPr>
       <w:rPr>
         <w:rFonts w:ascii="Symbol" w:hAnsi="Symbol" w:hint="default"/>
@@ -4467,7 +5750,7 @@
       <w:lvlText w:val="o"/>
       <w:lvlJc w:val="left"/>
       <w:pPr>
-        <w:ind w:left="3653" w:hanging="360"/>
+        <w:ind w:left="3600" w:hanging="360"/>
       </w:pPr>
       <w:rPr>
         <w:rFonts w:ascii="Courier New" w:hAnsi="Courier New" w:cs="Courier New" w:hint="default"/>
@@ -4479,7 +5762,7 @@
       <w:lvlText w:val=""/>
       <w:lvlJc w:val="left"/>
       <w:pPr>
-        <w:ind w:left="4373" w:hanging="360"/>
+        <w:ind w:left="4320" w:hanging="360"/>
       </w:pPr>
       <w:rPr>
         <w:rFonts w:ascii="Wingdings" w:hAnsi="Wingdings" w:hint="default"/>
@@ -4491,7 +5774,7 @@
       <w:lvlText w:val=""/>
       <w:lvlJc w:val="left"/>
       <w:pPr>
-        <w:ind w:left="5093" w:hanging="360"/>
+        <w:ind w:left="5040" w:hanging="360"/>
       </w:pPr>
       <w:rPr>
         <w:rFonts w:ascii="Symbol" w:hAnsi="Symbol" w:hint="default"/>
@@ -4503,7 +5786,7 @@
       <w:lvlText w:val="o"/>
       <w:lvlJc w:val="left"/>
       <w:pPr>
-        <w:ind w:left="5813" w:hanging="360"/>
+        <w:ind w:left="5760" w:hanging="360"/>
       </w:pPr>
       <w:rPr>
         <w:rFonts w:ascii="Courier New" w:hAnsi="Courier New" w:cs="Courier New" w:hint="default"/>
@@ -4515,7 +5798,7 @@
       <w:lvlText w:val=""/>
       <w:lvlJc w:val="left"/>
       <w:pPr>
-        <w:ind w:left="6533" w:hanging="360"/>
+        <w:ind w:left="6480" w:hanging="360"/>
       </w:pPr>
       <w:rPr>
         <w:rFonts w:ascii="Wingdings" w:hAnsi="Wingdings" w:hint="default"/>
@@ -4523,6 +5806,119 @@
     </w:lvl>
   </w:abstractNum>
   <w:abstractNum w:abstractNumId="4" w15:restartNumberingAfterBreak="0">
+    <w:nsid w:val="44314AA6"/>
+    <w:multiLevelType w:val="hybridMultilevel"/>
+    <w:tmpl w:val="03AC3A3A"/>
+    <w:lvl w:ilvl="0" w:tplc="04090001">
+      <w:start w:val="1"/>
+      <w:numFmt w:val="bullet"/>
+      <w:lvlText w:val=""/>
+      <w:lvlJc w:val="left"/>
+      <w:pPr>
+        <w:ind w:left="773" w:hanging="360"/>
+      </w:pPr>
+      <w:rPr>
+        <w:rFonts w:ascii="Symbol" w:hAnsi="Symbol" w:hint="default"/>
+      </w:rPr>
+    </w:lvl>
+    <w:lvl w:ilvl="1" w:tplc="04090003" w:tentative="1">
+      <w:start w:val="1"/>
+      <w:numFmt w:val="bullet"/>
+      <w:lvlText w:val="o"/>
+      <w:lvlJc w:val="left"/>
+      <w:pPr>
+        <w:ind w:left="1493" w:hanging="360"/>
+      </w:pPr>
+      <w:rPr>
+        <w:rFonts w:ascii="Courier New" w:hAnsi="Courier New" w:cs="Courier New" w:hint="default"/>
+      </w:rPr>
+    </w:lvl>
+    <w:lvl w:ilvl="2" w:tplc="04090005" w:tentative="1">
+      <w:start w:val="1"/>
+      <w:numFmt w:val="bullet"/>
+      <w:lvlText w:val=""/>
+      <w:lvlJc w:val="left"/>
+      <w:pPr>
+        <w:ind w:left="2213" w:hanging="360"/>
+      </w:pPr>
+      <w:rPr>
+        <w:rFonts w:ascii="Wingdings" w:hAnsi="Wingdings" w:hint="default"/>
+      </w:rPr>
+    </w:lvl>
+    <w:lvl w:ilvl="3" w:tplc="04090001" w:tentative="1">
+      <w:start w:val="1"/>
+      <w:numFmt w:val="bullet"/>
+      <w:lvlText w:val=""/>
+      <w:lvlJc w:val="left"/>
+      <w:pPr>
+        <w:ind w:left="2933" w:hanging="360"/>
+      </w:pPr>
+      <w:rPr>
+        <w:rFonts w:ascii="Symbol" w:hAnsi="Symbol" w:hint="default"/>
+      </w:rPr>
+    </w:lvl>
+    <w:lvl w:ilvl="4" w:tplc="04090003" w:tentative="1">
+      <w:start w:val="1"/>
+      <w:numFmt w:val="bullet"/>
+      <w:lvlText w:val="o"/>
+      <w:lvlJc w:val="left"/>
+      <w:pPr>
+        <w:ind w:left="3653" w:hanging="360"/>
+      </w:pPr>
+      <w:rPr>
+        <w:rFonts w:ascii="Courier New" w:hAnsi="Courier New" w:cs="Courier New" w:hint="default"/>
+      </w:rPr>
+    </w:lvl>
+    <w:lvl w:ilvl="5" w:tplc="04090005" w:tentative="1">
+      <w:start w:val="1"/>
+      <w:numFmt w:val="bullet"/>
+      <w:lvlText w:val=""/>
+      <w:lvlJc w:val="left"/>
+      <w:pPr>
+        <w:ind w:left="4373" w:hanging="360"/>
+      </w:pPr>
+      <w:rPr>
+        <w:rFonts w:ascii="Wingdings" w:hAnsi="Wingdings" w:hint="default"/>
+      </w:rPr>
+    </w:lvl>
+    <w:lvl w:ilvl="6" w:tplc="04090001" w:tentative="1">
+      <w:start w:val="1"/>
+      <w:numFmt w:val="bullet"/>
+      <w:lvlText w:val=""/>
+      <w:lvlJc w:val="left"/>
+      <w:pPr>
+        <w:ind w:left="5093" w:hanging="360"/>
+      </w:pPr>
+      <w:rPr>
+        <w:rFonts w:ascii="Symbol" w:hAnsi="Symbol" w:hint="default"/>
+      </w:rPr>
+    </w:lvl>
+    <w:lvl w:ilvl="7" w:tplc="04090003" w:tentative="1">
+      <w:start w:val="1"/>
+      <w:numFmt w:val="bullet"/>
+      <w:lvlText w:val="o"/>
+      <w:lvlJc w:val="left"/>
+      <w:pPr>
+        <w:ind w:left="5813" w:hanging="360"/>
+      </w:pPr>
+      <w:rPr>
+        <w:rFonts w:ascii="Courier New" w:hAnsi="Courier New" w:cs="Courier New" w:hint="default"/>
+      </w:rPr>
+    </w:lvl>
+    <w:lvl w:ilvl="8" w:tplc="04090005" w:tentative="1">
+      <w:start w:val="1"/>
+      <w:numFmt w:val="bullet"/>
+      <w:lvlText w:val=""/>
+      <w:lvlJc w:val="left"/>
+      <w:pPr>
+        <w:ind w:left="6533" w:hanging="360"/>
+      </w:pPr>
+      <w:rPr>
+        <w:rFonts w:ascii="Wingdings" w:hAnsi="Wingdings" w:hint="default"/>
+      </w:rPr>
+    </w:lvl>
+  </w:abstractNum>
+  <w:abstractNum w:abstractNumId="5" w15:restartNumberingAfterBreak="0">
     <w:nsid w:val="5E466B31"/>
     <w:multiLevelType w:val="hybridMultilevel"/>
     <w:tmpl w:val="248A0948"/>
@@ -4639,18 +6035,29 @@
     <w:abstractNumId w:val="0"/>
   </w:num>
   <w:num w:numId="2">
-    <w:abstractNumId w:val="4"/>
+    <w:abstractNumId w:val="5"/>
   </w:num>
   <w:num w:numId="3">
-    <w:abstractNumId w:val="2"/>
+    <w:abstractNumId w:val="3"/>
   </w:num>
   <w:num w:numId="4">
-    <w:abstractNumId w:val="3"/>
+    <w:abstractNumId w:val="4"/>
   </w:num>
   <w:num w:numId="5">
     <w:abstractNumId w:val="1"/>
   </w:num>
+  <w:num w:numId="6">
+    <w:abstractNumId w:val="2"/>
+  </w:num>
 </w:numbering>
+</file>
+
+<file path=word/people.xml><?xml version="1.0" encoding="utf-8"?>
+<w15:people xmlns:wpc="http://schemas.microsoft.com/office/word/2010/wordprocessingCanvas" xmlns:mc="http://schemas.openxmlformats.org/markup-compatibility/2006" xmlns:o="urn:schemas-microsoft-com:office:office" xmlns:r="http://schemas.openxmlformats.org/officeDocument/2006/relationships" xmlns:m="http://schemas.openxmlformats.org/officeDocument/2006/math" xmlns:v="urn:schemas-microsoft-com:vml" xmlns:wp14="http://schemas.microsoft.com/office/word/2010/wordprocessingDrawing" xmlns:wp="http://schemas.openxmlformats.org/drawingml/2006/wordprocessingDrawing" xmlns:w10="urn:schemas-microsoft-com:office:word" xmlns:w="http://schemas.openxmlformats.org/wordprocessingml/2006/main" xmlns:w14="http://schemas.microsoft.com/office/word/2010/wordml" xmlns:w15="http://schemas.microsoft.com/office/word/2012/wordml" xmlns:wpg="http://schemas.microsoft.com/office/word/2010/wordprocessingGroup" xmlns:wpi="http://schemas.microsoft.com/office/word/2010/wordprocessingInk" xmlns:wne="http://schemas.microsoft.com/office/word/2006/wordml" xmlns:wps="http://schemas.microsoft.com/office/word/2010/wordprocessingShape" mc:Ignorable="w14 w15 wp14">
+  <w15:person w15:author="Dave Semeraro">
+    <w15:presenceInfo w15:providerId="None" w15:userId="Dave Semeraro"/>
+  </w15:person>
+</w15:people>
 </file>
 
 <file path=word/styles.xml><?xml version="1.0" encoding="utf-8"?>
@@ -5090,6 +6497,28 @@
       <w:szCs w:val="26"/>
     </w:rPr>
   </w:style>
+  <w:style w:type="paragraph" w:styleId="Heading3">
+    <w:name w:val="heading 3"/>
+    <w:basedOn w:val="Normal"/>
+    <w:next w:val="Normal"/>
+    <w:link w:val="Heading3Char"/>
+    <w:uiPriority w:val="9"/>
+    <w:unhideWhenUsed/>
+    <w:qFormat/>
+    <w:rsid w:val="00642A81"/>
+    <w:pPr>
+      <w:keepNext/>
+      <w:keepLines/>
+      <w:spacing w:before="40" w:after="0"/>
+      <w:outlineLvl w:val="2"/>
+    </w:pPr>
+    <w:rPr>
+      <w:rFonts w:asciiTheme="majorHAnsi" w:eastAsiaTheme="majorEastAsia" w:hAnsiTheme="majorHAnsi" w:cstheme="majorBidi"/>
+      <w:color w:val="1F4D78" w:themeColor="accent1" w:themeShade="7F"/>
+      <w:sz w:val="24"/>
+      <w:szCs w:val="24"/>
+    </w:rPr>
+  </w:style>
   <w:style w:type="character" w:default="1" w:styleId="DefaultParagraphFont">
     <w:name w:val="Default Paragraph Font"/>
     <w:uiPriority w:val="1"/>
@@ -5412,6 +6841,19 @@
       <w:ind w:left="440"/>
     </w:pPr>
   </w:style>
+  <w:style w:type="character" w:customStyle="1" w:styleId="Heading3Char">
+    <w:name w:val="Heading 3 Char"/>
+    <w:basedOn w:val="DefaultParagraphFont"/>
+    <w:link w:val="Heading3"/>
+    <w:uiPriority w:val="9"/>
+    <w:rsid w:val="00642A81"/>
+    <w:rPr>
+      <w:rFonts w:asciiTheme="majorHAnsi" w:eastAsiaTheme="majorEastAsia" w:hAnsiTheme="majorHAnsi" w:cstheme="majorBidi"/>
+      <w:color w:val="1F4D78" w:themeColor="accent1" w:themeShade="7F"/>
+      <w:sz w:val="24"/>
+      <w:szCs w:val="24"/>
+    </w:rPr>
+  </w:style>
 </w:styles>
 </file>
 
@@ -5681,7 +7123,7 @@
 </file>
 
 <file path=customXml/itemProps1.xml><?xml version="1.0" encoding="utf-8"?>
-<ds:datastoreItem xmlns:ds="http://schemas.openxmlformats.org/officeDocument/2006/customXml" ds:itemID="{0D2EF556-3A01-4D87-8C52-365C3A603689}">
+<ds:datastoreItem xmlns:ds="http://schemas.openxmlformats.org/officeDocument/2006/customXml" ds:itemID="{A9B79895-A52B-452E-90FF-1C1A662F5421}">
   <ds:schemaRefs>
     <ds:schemaRef ds:uri="http://schemas.openxmlformats.org/officeDocument/2006/bibliography"/>
   </ds:schemaRefs>

</xml_diff>